<commit_message>
Modificato Diario del 17.11.2017
</commit_message>
<xml_diff>
--- a/diari/I3_Diario_ReactionGame_17_11_2017.docx
+++ b/diari/I3_Diario_ReactionGame_17_11_2017.docx
@@ -199,8 +199,6 @@
               </w:rPr>
               <w:t xml:space="preserve"> del bottone led e alla documentazione.</w:t>
             </w:r>
-            <w:bookmarkStart w:id="0" w:name="_GoBack"/>
-            <w:bookmarkEnd w:id="0"/>
           </w:p>
         </w:tc>
       </w:tr>
@@ -213,14 +211,24 @@
           <w:p>
             <w:pPr>
               <w:pStyle w:val="Nessunaspaziatura"/>
+              <w:rPr>
+                <w:b w:val="0"/>
+              </w:rPr>
             </w:pPr>
-            <w:proofErr w:type="spellStart"/>
             <w:r>
               <w:t>Dyuman</w:t>
             </w:r>
-            <w:proofErr w:type="spellEnd"/>
-            <w:r>
+            <w:r>
+              <w:rPr>
+                <w:b w:val="0"/>
+              </w:rPr>
               <w:t xml:space="preserve">: </w:t>
+            </w:r>
+            <w:r>
+              <w:rPr>
+                <w:b w:val="0"/>
+              </w:rPr>
+              <w:t xml:space="preserve">Dopo aver fatto il test del modulo 306, ho cominciato a completare la documentazione. Nel pomeriggio tutto il gruppo ha fatto un briefing con i docenti per la consegna del materiale e le risposte alle nostre domande. In seguito abbiamo definito tutti insieme i requisiti del progetto che ho poi trascritto a bella. Ho messo a posto il verbale scritto durante il briefing. </w:t>
             </w:r>
           </w:p>
         </w:tc>
@@ -329,10 +337,27 @@
               <w:tabs>
                 <w:tab w:val="left" w:pos="4092"/>
               </w:tabs>
+              <w:rPr>
+                <w:b w:val="0"/>
+              </w:rPr>
             </w:pPr>
             <w:r>
               <w:t xml:space="preserve">Luca: </w:t>
             </w:r>
+            <w:r>
+              <w:rPr>
+                <w:b w:val="0"/>
+              </w:rPr>
+              <w:t xml:space="preserve">Oggi ho aiutato Dyuman nello stilare la lista dei requisiti e nel completare alcuni capitoli della documentazione. </w:t>
+            </w:r>
+            <w:r>
+              <w:rPr>
+                <w:b w:val="0"/>
+              </w:rPr>
+              <w:t xml:space="preserve">Ho perso le ultime due ore a causa della presentazione del progetto precedente. </w:t>
+            </w:r>
+            <w:bookmarkStart w:id="0" w:name="_GoBack"/>
+            <w:bookmarkEnd w:id="0"/>
           </w:p>
         </w:tc>
       </w:tr>
@@ -394,13 +419,7 @@
               <w:rPr>
                 <w:b w:val="0"/>
               </w:rPr>
-              <w:t xml:space="preserve"> </w:t>
-            </w:r>
-            <w:r>
-              <w:rPr>
-                <w:b w:val="0"/>
-              </w:rPr>
-              <w:t>Nessuno</w:t>
+              <w:t xml:space="preserve"> Nessuno</w:t>
             </w:r>
           </w:p>
         </w:tc>
@@ -415,13 +434,8 @@
             <w:pPr>
               <w:pStyle w:val="Nessunaspaziatura"/>
             </w:pPr>
-            <w:proofErr w:type="spellStart"/>
-            <w:r>
-              <w:t>Dyuman</w:t>
-            </w:r>
-            <w:proofErr w:type="spellEnd"/>
-            <w:r>
-              <w:t xml:space="preserve">: </w:t>
+            <w:r>
+              <w:t xml:space="preserve">Dyuman: </w:t>
             </w:r>
             <w:r>
               <w:rPr>
@@ -526,7 +540,6 @@
               <w:rPr>
                 <w:b w:val="0"/>
               </w:rPr>
-              <w:lastRenderedPageBreak/>
               <w:t>Punto della situazione rispetto alla pianificazione</w:t>
             </w:r>
           </w:p>
@@ -567,13 +580,8 @@
             <w:pPr>
               <w:pStyle w:val="Nessunaspaziatura"/>
             </w:pPr>
-            <w:proofErr w:type="spellStart"/>
-            <w:r>
-              <w:t>Dyuman</w:t>
-            </w:r>
-            <w:proofErr w:type="spellEnd"/>
-            <w:r>
-              <w:t xml:space="preserve">: </w:t>
+            <w:r>
+              <w:t xml:space="preserve">Dyuman: </w:t>
             </w:r>
             <w:r>
               <w:rPr>
@@ -721,13 +729,8 @@
             <w:pPr>
               <w:pStyle w:val="Nessunaspaziatura"/>
             </w:pPr>
-            <w:proofErr w:type="spellStart"/>
-            <w:r>
-              <w:t>Dyuman</w:t>
-            </w:r>
-            <w:proofErr w:type="spellEnd"/>
-            <w:r>
-              <w:t xml:space="preserve">: </w:t>
+            <w:r>
+              <w:t xml:space="preserve">Dyuman: </w:t>
             </w:r>
             <w:r>
               <w:rPr>
@@ -758,13 +761,7 @@
               <w:rPr>
                 <w:b w:val="0"/>
               </w:rPr>
-              <w:t xml:space="preserve"> </w:t>
-            </w:r>
-            <w:r>
-              <w:rPr>
-                <w:b w:val="0"/>
-              </w:rPr>
-              <w:t>Progettazione</w:t>
+              <w:t xml:space="preserve"> Progettazione</w:t>
             </w:r>
           </w:p>
         </w:tc>
@@ -786,13 +783,7 @@
               <w:rPr>
                 <w:b w:val="0"/>
               </w:rPr>
-              <w:t xml:space="preserve"> </w:t>
-            </w:r>
-            <w:r>
-              <w:rPr>
-                <w:b w:val="0"/>
-              </w:rPr>
-              <w:t>Progettazione</w:t>
+              <w:t xml:space="preserve"> Progettazione</w:t>
             </w:r>
           </w:p>
         </w:tc>
@@ -915,14 +906,27 @@
     <w:r>
       <w:t>/</w:t>
     </w:r>
-    <w:fldSimple w:instr=" NUMPAGES  \* Arabic  \* MERGEFORMAT ">
-      <w:r>
-        <w:rPr>
-          <w:noProof/>
-        </w:rPr>
-        <w:t>2</w:t>
-      </w:r>
-    </w:fldSimple>
+    <w:r>
+      <w:fldChar w:fldCharType="begin"/>
+    </w:r>
+    <w:r>
+      <w:instrText xml:space="preserve"> NUMPAGES  \* Arabic  \* MERGEFORMAT </w:instrText>
+    </w:r>
+    <w:r>
+      <w:fldChar w:fldCharType="separate"/>
+    </w:r>
+    <w:r>
+      <w:rPr>
+        <w:noProof/>
+      </w:rPr>
+      <w:t>2</w:t>
+    </w:r>
+    <w:r>
+      <w:rPr>
+        <w:noProof/>
+      </w:rPr>
+      <w:fldChar w:fldCharType="end"/>
+    </w:r>
   </w:p>
 </w:ftr>
 </file>
@@ -961,19 +965,7 @@
       </w:rPr>
     </w:pPr>
     <w:r>
-      <w:t xml:space="preserve">N.Barlozzo D.Bulloni, </w:t>
-    </w:r>
-    <w:r>
-      <w:t>E.Stalliviere</w:t>
-    </w:r>
-    <w:r>
-      <w:t>,</w:t>
-    </w:r>
-    <w:r>
-      <w:t xml:space="preserve"> </w:t>
-    </w:r>
-    <w:r>
-      <w:t>L.Rausa</w:t>
+      <w:t>N.Barlozzo D.Bulloni, E.Stalliviere, L.Rausa</w:t>
     </w:r>
     <w:r>
       <w:tab/>
@@ -1013,7 +1005,7 @@
 
 <file path=word/numbering.xml><?xml version="1.0" encoding="utf-8"?>
 <w:numbering xmlns:wpc="http://schemas.microsoft.com/office/word/2010/wordprocessingCanvas" xmlns:mc="http://schemas.openxmlformats.org/markup-compatibility/2006" xmlns:o="urn:schemas-microsoft-com:office:office" xmlns:r="http://schemas.openxmlformats.org/officeDocument/2006/relationships" xmlns:m="http://schemas.openxmlformats.org/officeDocument/2006/math" xmlns:v="urn:schemas-microsoft-com:vml" xmlns:wp14="http://schemas.microsoft.com/office/word/2010/wordprocessingDrawing" xmlns:wp="http://schemas.openxmlformats.org/drawingml/2006/wordprocessingDrawing" xmlns:w10="urn:schemas-microsoft-com:office:word" xmlns:w="http://schemas.openxmlformats.org/wordprocessingml/2006/main" xmlns:w14="http://schemas.microsoft.com/office/word/2010/wordml" xmlns:w15="http://schemas.microsoft.com/office/word/2012/wordml" xmlns:wpg="http://schemas.microsoft.com/office/word/2010/wordprocessingGroup" xmlns:wpi="http://schemas.microsoft.com/office/word/2010/wordprocessingInk" xmlns:wne="http://schemas.microsoft.com/office/word/2006/wordml" xmlns:wps="http://schemas.microsoft.com/office/word/2010/wordprocessingShape" mc:Ignorable="w14 w15 wp14">
-  <w:abstractNum w:abstractNumId="0">
+  <w:abstractNum w:abstractNumId="0" w15:restartNumberingAfterBreak="0">
     <w:nsid w:val="1AC113DD"/>
     <w:multiLevelType w:val="hybridMultilevel"/>
     <w:tmpl w:val="7F14AF36"/>
@@ -1125,7 +1117,7 @@
       </w:rPr>
     </w:lvl>
   </w:abstractNum>
-  <w:abstractNum w:abstractNumId="1">
+  <w:abstractNum w:abstractNumId="1" w15:restartNumberingAfterBreak="0">
     <w:nsid w:val="1DFB51AB"/>
     <w:multiLevelType w:val="hybridMultilevel"/>
     <w:tmpl w:val="BFACE39E"/>
@@ -1238,7 +1230,7 @@
       </w:rPr>
     </w:lvl>
   </w:abstractNum>
-  <w:abstractNum w:abstractNumId="2">
+  <w:abstractNum w:abstractNumId="2" w15:restartNumberingAfterBreak="0">
     <w:nsid w:val="36E11DF4"/>
     <w:multiLevelType w:val="hybridMultilevel"/>
     <w:tmpl w:val="1856E4BE"/>
@@ -1350,7 +1342,7 @@
       </w:rPr>
     </w:lvl>
   </w:abstractNum>
-  <w:abstractNum w:abstractNumId="3">
+  <w:abstractNum w:abstractNumId="3" w15:restartNumberingAfterBreak="0">
     <w:nsid w:val="3AFA4BF8"/>
     <w:multiLevelType w:val="hybridMultilevel"/>
     <w:tmpl w:val="EF1C99B4"/>
@@ -1462,7 +1454,7 @@
       </w:rPr>
     </w:lvl>
   </w:abstractNum>
-  <w:abstractNum w:abstractNumId="4">
+  <w:abstractNum w:abstractNumId="4" w15:restartNumberingAfterBreak="0">
     <w:nsid w:val="3D4C551D"/>
     <w:multiLevelType w:val="hybridMultilevel"/>
     <w:tmpl w:val="1D629A34"/>
@@ -1575,7 +1567,7 @@
       </w:rPr>
     </w:lvl>
   </w:abstractNum>
-  <w:abstractNum w:abstractNumId="5">
+  <w:abstractNum w:abstractNumId="5" w15:restartNumberingAfterBreak="0">
     <w:nsid w:val="3EBE4D1A"/>
     <w:multiLevelType w:val="hybridMultilevel"/>
     <w:tmpl w:val="C2E8BF98"/>
@@ -1687,7 +1679,7 @@
       </w:rPr>
     </w:lvl>
   </w:abstractNum>
-  <w:abstractNum w:abstractNumId="6">
+  <w:abstractNum w:abstractNumId="6" w15:restartNumberingAfterBreak="0">
     <w:nsid w:val="3F671B2A"/>
     <w:multiLevelType w:val="hybridMultilevel"/>
     <w:tmpl w:val="837CCA7E"/>
@@ -1800,7 +1792,7 @@
       </w:rPr>
     </w:lvl>
   </w:abstractNum>
-  <w:abstractNum w:abstractNumId="7">
+  <w:abstractNum w:abstractNumId="7" w15:restartNumberingAfterBreak="0">
     <w:nsid w:val="432D4A14"/>
     <w:multiLevelType w:val="hybridMultilevel"/>
     <w:tmpl w:val="3850D6E2"/>
@@ -1912,7 +1904,7 @@
       </w:rPr>
     </w:lvl>
   </w:abstractNum>
-  <w:abstractNum w:abstractNumId="8">
+  <w:abstractNum w:abstractNumId="8" w15:restartNumberingAfterBreak="0">
     <w:nsid w:val="442C21C6"/>
     <w:multiLevelType w:val="hybridMultilevel"/>
     <w:tmpl w:val="D64E2F34"/>
@@ -2025,7 +2017,7 @@
       </w:rPr>
     </w:lvl>
   </w:abstractNum>
-  <w:abstractNum w:abstractNumId="9">
+  <w:abstractNum w:abstractNumId="9" w15:restartNumberingAfterBreak="0">
     <w:nsid w:val="44F65ACA"/>
     <w:multiLevelType w:val="hybridMultilevel"/>
     <w:tmpl w:val="A3C8D654"/>
@@ -2138,7 +2130,7 @@
       </w:rPr>
     </w:lvl>
   </w:abstractNum>
-  <w:abstractNum w:abstractNumId="10">
+  <w:abstractNum w:abstractNumId="10" w15:restartNumberingAfterBreak="0">
     <w:nsid w:val="45714A95"/>
     <w:multiLevelType w:val="hybridMultilevel"/>
     <w:tmpl w:val="05F4A790"/>
@@ -2250,7 +2242,7 @@
       </w:rPr>
     </w:lvl>
   </w:abstractNum>
-  <w:abstractNum w:abstractNumId="11">
+  <w:abstractNum w:abstractNumId="11" w15:restartNumberingAfterBreak="0">
     <w:nsid w:val="47473CE2"/>
     <w:multiLevelType w:val="hybridMultilevel"/>
     <w:tmpl w:val="ECF27DAE"/>
@@ -2362,7 +2354,7 @@
       </w:rPr>
     </w:lvl>
   </w:abstractNum>
-  <w:abstractNum w:abstractNumId="12">
+  <w:abstractNum w:abstractNumId="12" w15:restartNumberingAfterBreak="0">
     <w:nsid w:val="4D8115E5"/>
     <w:multiLevelType w:val="hybridMultilevel"/>
     <w:tmpl w:val="3DC066B4"/>
@@ -2475,7 +2467,7 @@
       </w:rPr>
     </w:lvl>
   </w:abstractNum>
-  <w:abstractNum w:abstractNumId="13">
+  <w:abstractNum w:abstractNumId="13" w15:restartNumberingAfterBreak="0">
     <w:nsid w:val="5A3606D5"/>
     <w:multiLevelType w:val="hybridMultilevel"/>
     <w:tmpl w:val="91805626"/>
@@ -2588,7 +2580,7 @@
       </w:rPr>
     </w:lvl>
   </w:abstractNum>
-  <w:abstractNum w:abstractNumId="14">
+  <w:abstractNum w:abstractNumId="14" w15:restartNumberingAfterBreak="0">
     <w:nsid w:val="61C87B25"/>
     <w:multiLevelType w:val="hybridMultilevel"/>
     <w:tmpl w:val="6FA21976"/>
@@ -2701,7 +2693,7 @@
       </w:rPr>
     </w:lvl>
   </w:abstractNum>
-  <w:abstractNum w:abstractNumId="15">
+  <w:abstractNum w:abstractNumId="15" w15:restartNumberingAfterBreak="0">
     <w:nsid w:val="621D43F7"/>
     <w:multiLevelType w:val="hybridMultilevel"/>
     <w:tmpl w:val="E1BA4850"/>
@@ -2814,7 +2806,7 @@
       </w:rPr>
     </w:lvl>
   </w:abstractNum>
-  <w:abstractNum w:abstractNumId="16">
+  <w:abstractNum w:abstractNumId="16" w15:restartNumberingAfterBreak="0">
     <w:nsid w:val="657763C8"/>
     <w:multiLevelType w:val="hybridMultilevel"/>
     <w:tmpl w:val="94F87C5A"/>
@@ -2927,7 +2919,7 @@
       </w:rPr>
     </w:lvl>
   </w:abstractNum>
-  <w:abstractNum w:abstractNumId="17">
+  <w:abstractNum w:abstractNumId="17" w15:restartNumberingAfterBreak="0">
     <w:nsid w:val="6AFC21B1"/>
     <w:multiLevelType w:val="hybridMultilevel"/>
     <w:tmpl w:val="ABCC59D8"/>
@@ -3039,7 +3031,7 @@
       </w:rPr>
     </w:lvl>
   </w:abstractNum>
-  <w:abstractNum w:abstractNumId="18">
+  <w:abstractNum w:abstractNumId="18" w15:restartNumberingAfterBreak="0">
     <w:nsid w:val="74DB59D8"/>
     <w:multiLevelType w:val="hybridMultilevel"/>
     <w:tmpl w:val="E334E25C"/>
@@ -3152,7 +3144,7 @@
       </w:rPr>
     </w:lvl>
   </w:abstractNum>
-  <w:abstractNum w:abstractNumId="19">
+  <w:abstractNum w:abstractNumId="19" w15:restartNumberingAfterBreak="0">
     <w:nsid w:val="7DC25969"/>
     <w:multiLevelType w:val="hybridMultilevel"/>
     <w:tmpl w:val="49A4B118"/>
@@ -3808,7 +3800,6 @@
       <w:spacing w:after="0" w:line="240" w:lineRule="auto"/>
     </w:pPr>
     <w:tblPr>
-      <w:tblInd w:w="0" w:type="dxa"/>
       <w:tblBorders>
         <w:top w:val="single" w:sz="4" w:space="0" w:color="auto"/>
         <w:left w:val="single" w:sz="4" w:space="0" w:color="auto"/>
@@ -3817,12 +3808,6 @@
         <w:insideH w:val="single" w:sz="4" w:space="0" w:color="auto"/>
         <w:insideV w:val="single" w:sz="4" w:space="0" w:color="auto"/>
       </w:tblBorders>
-      <w:tblCellMar>
-        <w:top w:w="0" w:type="dxa"/>
-        <w:left w:w="108" w:type="dxa"/>
-        <w:bottom w:w="0" w:type="dxa"/>
-        <w:right w:w="108" w:type="dxa"/>
-      </w:tblCellMar>
     </w:tblPr>
   </w:style>
   <w:style w:type="table" w:styleId="Elencochiaro">
@@ -3836,19 +3821,12 @@
     <w:tblPr>
       <w:tblStyleRowBandSize w:val="1"/>
       <w:tblStyleColBandSize w:val="1"/>
-      <w:tblInd w:w="0" w:type="dxa"/>
       <w:tblBorders>
         <w:top w:val="single" w:sz="8" w:space="0" w:color="000000" w:themeColor="text1"/>
         <w:left w:val="single" w:sz="8" w:space="0" w:color="000000" w:themeColor="text1"/>
         <w:bottom w:val="single" w:sz="8" w:space="0" w:color="000000" w:themeColor="text1"/>
         <w:right w:val="single" w:sz="8" w:space="0" w:color="000000" w:themeColor="text1"/>
       </w:tblBorders>
-      <w:tblCellMar>
-        <w:top w:w="0" w:type="dxa"/>
-        <w:left w:w="108" w:type="dxa"/>
-        <w:bottom w:w="0" w:type="dxa"/>
-        <w:right w:w="108" w:type="dxa"/>
-      </w:tblCellMar>
     </w:tblPr>
     <w:tblStylePr w:type="firstRow">
       <w:pPr>
@@ -3979,17 +3957,10 @@
     <w:tblPr>
       <w:tblStyleRowBandSize w:val="1"/>
       <w:tblStyleColBandSize w:val="1"/>
-      <w:tblInd w:w="0" w:type="dxa"/>
       <w:tblBorders>
         <w:top w:val="single" w:sz="8" w:space="0" w:color="000000" w:themeColor="text1"/>
         <w:bottom w:val="single" w:sz="8" w:space="0" w:color="000000" w:themeColor="text1"/>
       </w:tblBorders>
-      <w:tblCellMar>
-        <w:top w:w="0" w:type="dxa"/>
-        <w:left w:w="108" w:type="dxa"/>
-        <w:bottom w:w="0" w:type="dxa"/>
-        <w:right w:w="108" w:type="dxa"/>
-      </w:tblCellMar>
     </w:tblPr>
     <w:tblStylePr w:type="firstRow">
       <w:pPr>
@@ -4399,7 +4370,7 @@
 </file>
 
 <file path=customXml/itemProps1.xml><?xml version="1.0" encoding="utf-8"?>
-<ds:datastoreItem xmlns:ds="http://schemas.openxmlformats.org/officeDocument/2006/customXml" ds:itemID="{53F63564-6D3C-4FEF-88F2-A5B2D18D7600}">
+<ds:datastoreItem xmlns:ds="http://schemas.openxmlformats.org/officeDocument/2006/customXml" ds:itemID="{12072CB7-711E-4963-8CE2-6AEB7C0B825D}">
   <ds:schemaRefs>
     <ds:schemaRef ds:uri="http://schemas.openxmlformats.org/officeDocument/2006/bibliography"/>
   </ds:schemaRefs>

</xml_diff>